<commit_message>
Layout added, some bugs fixed
</commit_message>
<xml_diff>
--- a/doc/estimate.docx
+++ b/doc/estimate.docx
@@ -205,9 +205,9 @@
         </w:rPr>
         <w:drawing>
           <wp:inline distT="0" distB="0" distL="0" distR="0">
-            <wp:extent cx="3302051" cy="2795896"/>
-            <wp:effectExtent l="0" t="0" r="0" b="0"/>
-            <wp:docPr id="6" name="Рисунок 6"/>
+            <wp:extent cx="3426409" cy="2335816"/>
+            <wp:effectExtent l="19050" t="0" r="0" b="0"/>
+            <wp:docPr id="7" name="Рисунок 1"/>
             <wp:cNvGraphicFramePr>
               <a:graphicFrameLocks xmlns:a="http://schemas.openxmlformats.org/drawingml/2006/main" noChangeAspect="1"/>
             </wp:cNvGraphicFramePr>
@@ -215,7 +215,7 @@
               <a:graphicData uri="http://schemas.openxmlformats.org/drawingml/2006/picture">
                 <pic:pic xmlns:pic="http://schemas.openxmlformats.org/drawingml/2006/picture">
                   <pic:nvPicPr>
-                    <pic:cNvPr id="0" name="Picture 6"/>
+                    <pic:cNvPr id="0" name="Picture 1"/>
                     <pic:cNvPicPr>
                       <a:picLocks noChangeAspect="1" noChangeArrowheads="1"/>
                     </pic:cNvPicPr>
@@ -241,7 +241,7 @@
                   <pic:spPr bwMode="auto">
                     <a:xfrm>
                       <a:off x="0" y="0"/>
-                      <a:ext cx="3307213" cy="2800267"/>
+                      <a:ext cx="3428767" cy="2337424"/>
                     </a:xfrm>
                     <a:prstGeom prst="rect">
                       <a:avLst/>
@@ -391,6 +391,119 @@
     </w:p>
     <w:p/>
     <w:p>
+      <w:r>
+        <w:rPr>
+          <w:rFonts w:hint="eastAsia"/>
+          <w:noProof/>
+        </w:rPr>
+        <w:drawing>
+          <wp:inline distT="0" distB="0" distL="0" distR="0">
+            <wp:extent cx="6832600" cy="4827905"/>
+            <wp:effectExtent l="19050" t="0" r="6350" b="0"/>
+            <wp:docPr id="2" name="Рисунок 1" descr="D:\User Files\Файлы с интернета\full-schema-page-001.jpg"/>
+            <wp:cNvGraphicFramePr>
+              <a:graphicFrameLocks xmlns:a="http://schemas.openxmlformats.org/drawingml/2006/main" noChangeAspect="1"/>
+            </wp:cNvGraphicFramePr>
+            <a:graphic xmlns:a="http://schemas.openxmlformats.org/drawingml/2006/main">
+              <a:graphicData uri="http://schemas.openxmlformats.org/drawingml/2006/picture">
+                <pic:pic xmlns:pic="http://schemas.openxmlformats.org/drawingml/2006/picture">
+                  <pic:nvPicPr>
+                    <pic:cNvPr id="0" name="Picture 1" descr="D:\User Files\Файлы с интернета\full-schema-page-001.jpg"/>
+                    <pic:cNvPicPr>
+                      <a:picLocks noChangeAspect="1" noChangeArrowheads="1"/>
+                    </pic:cNvPicPr>
+                  </pic:nvPicPr>
+                  <pic:blipFill>
+                    <a:blip r:embed="rId11" cstate="print"/>
+                    <a:srcRect/>
+                    <a:stretch>
+                      <a:fillRect/>
+                    </a:stretch>
+                  </pic:blipFill>
+                  <pic:spPr bwMode="auto">
+                    <a:xfrm>
+                      <a:off x="0" y="0"/>
+                      <a:ext cx="6832600" cy="4827905"/>
+                    </a:xfrm>
+                    <a:prstGeom prst="rect">
+                      <a:avLst/>
+                    </a:prstGeom>
+                    <a:noFill/>
+                    <a:ln w="9525">
+                      <a:noFill/>
+                      <a:miter lim="800000"/>
+                      <a:headEnd/>
+                      <a:tailEnd/>
+                    </a:ln>
+                  </pic:spPr>
+                </pic:pic>
+              </a:graphicData>
+            </a:graphic>
+          </wp:inline>
+        </w:drawing>
+      </w:r>
+    </w:p>
+    <w:p>
+      <w:pPr>
+        <w:rPr>
+          <w:noProof/>
+        </w:rPr>
+      </w:pPr>
+    </w:p>
+    <w:p>
+      <w:r>
+        <w:rPr>
+          <w:noProof/>
+        </w:rPr>
+        <w:lastRenderedPageBreak/>
+        <w:drawing>
+          <wp:inline distT="0" distB="0" distL="0" distR="0">
+            <wp:extent cx="6827977" cy="4572000"/>
+            <wp:effectExtent l="19050" t="0" r="0" b="0"/>
+            <wp:docPr id="3" name="Рисунок 2" descr="D:\User Files\Временные файлы\ТАУ\act-photo\doc\layout.JPG"/>
+            <wp:cNvGraphicFramePr>
+              <a:graphicFrameLocks xmlns:a="http://schemas.openxmlformats.org/drawingml/2006/main" noChangeAspect="1"/>
+            </wp:cNvGraphicFramePr>
+            <a:graphic xmlns:a="http://schemas.openxmlformats.org/drawingml/2006/main">
+              <a:graphicData uri="http://schemas.openxmlformats.org/drawingml/2006/picture">
+                <pic:pic xmlns:pic="http://schemas.openxmlformats.org/drawingml/2006/picture">
+                  <pic:nvPicPr>
+                    <pic:cNvPr id="0" name="Picture 2" descr="D:\User Files\Временные файлы\ТАУ\act-photo\doc\layout.JPG"/>
+                    <pic:cNvPicPr>
+                      <a:picLocks noChangeAspect="1" noChangeArrowheads="1"/>
+                    </pic:cNvPicPr>
+                  </pic:nvPicPr>
+                  <pic:blipFill>
+                    <a:blip r:embed="rId12" cstate="print"/>
+                    <a:srcRect b="33012"/>
+                    <a:stretch>
+                      <a:fillRect/>
+                    </a:stretch>
+                  </pic:blipFill>
+                  <pic:spPr bwMode="auto">
+                    <a:xfrm>
+                      <a:off x="0" y="0"/>
+                      <a:ext cx="6827977" cy="4572000"/>
+                    </a:xfrm>
+                    <a:prstGeom prst="rect">
+                      <a:avLst/>
+                    </a:prstGeom>
+                    <a:noFill/>
+                    <a:ln w="9525">
+                      <a:noFill/>
+                      <a:miter lim="800000"/>
+                      <a:headEnd/>
+                      <a:tailEnd/>
+                    </a:ln>
+                  </pic:spPr>
+                </pic:pic>
+              </a:graphicData>
+            </a:graphic>
+          </wp:inline>
+        </w:drawing>
+      </w:r>
+    </w:p>
+    <w:p>
       <w:pPr>
         <w:pStyle w:val="a3"/>
       </w:pPr>
@@ -405,18 +518,170 @@
           <w:ilvl w:val="0"/>
           <w:numId w:val="1"/>
         </w:numPr>
-        <w:rPr>
-          <w:rFonts w:hint="eastAsia"/>
-        </w:rPr>
-      </w:pPr>
-      <w:r>
-        <w:t>Сопротивления. 470</w:t>
-      </w:r>
-      <w:r>
-        <w:rPr>
-          <w:rFonts w:hint="eastAsia"/>
-        </w:rPr>
-        <w:t>k, 470 (x2), 180k, 680k, 68k (x2), 10k (x5), 2k</w:t>
+      </w:pPr>
+      <w:r>
+        <w:t xml:space="preserve">Сопротивления. </w:t>
+      </w:r>
+      <w:r>
+        <w:rPr>
+          <w:rFonts w:hint="eastAsia"/>
+          <w:lang w:val="en-US"/>
+        </w:rPr>
+        <w:t>SMD</w:t>
+      </w:r>
+      <w:r>
+        <w:rPr>
+          <w:rFonts w:hint="eastAsia"/>
+        </w:rPr>
+        <w:t xml:space="preserve">: </w:t>
+      </w:r>
+      <w:r>
+        <w:rPr>
+          <w:rFonts w:hint="eastAsia"/>
+        </w:rPr>
+        <w:t>1</w:t>
+      </w:r>
+      <w:r>
+        <w:rPr>
+          <w:rFonts w:hint="eastAsia"/>
+          <w:lang w:val="en-US"/>
+        </w:rPr>
+        <w:t>M</w:t>
+      </w:r>
+      <w:r>
+        <w:rPr>
+          <w:rFonts w:hint="eastAsia"/>
+        </w:rPr>
+        <w:t>, 180</w:t>
+      </w:r>
+      <w:r>
+        <w:rPr>
+          <w:rFonts w:hint="eastAsia"/>
+          <w:lang w:val="en-US"/>
+        </w:rPr>
+        <w:t>k</w:t>
+      </w:r>
+      <w:r>
+        <w:rPr>
+          <w:rFonts w:hint="eastAsia"/>
+        </w:rPr>
+        <w:t>, 680</w:t>
+      </w:r>
+      <w:r>
+        <w:rPr>
+          <w:rFonts w:hint="eastAsia"/>
+          <w:lang w:val="en-US"/>
+        </w:rPr>
+        <w:t>k</w:t>
+      </w:r>
+      <w:r>
+        <w:rPr>
+          <w:rFonts w:hint="eastAsia"/>
+        </w:rPr>
+        <w:t>, 68</w:t>
+      </w:r>
+      <w:r>
+        <w:rPr>
+          <w:rFonts w:hint="eastAsia"/>
+          <w:lang w:val="en-US"/>
+        </w:rPr>
+        <w:t>k</w:t>
+      </w:r>
+      <w:r>
+        <w:rPr>
+          <w:rFonts w:hint="eastAsia"/>
+        </w:rPr>
+        <w:t xml:space="preserve"> (</w:t>
+      </w:r>
+      <w:r>
+        <w:rPr>
+          <w:rFonts w:hint="eastAsia"/>
+          <w:lang w:val="en-US"/>
+        </w:rPr>
+        <w:t>x</w:t>
+      </w:r>
+      <w:r>
+        <w:rPr>
+          <w:rFonts w:hint="eastAsia"/>
+        </w:rPr>
+        <w:t>2), 10</w:t>
+      </w:r>
+      <w:r>
+        <w:rPr>
+          <w:rFonts w:hint="eastAsia"/>
+          <w:lang w:val="en-US"/>
+        </w:rPr>
+        <w:t>k</w:t>
+      </w:r>
+      <w:r>
+        <w:rPr>
+          <w:rFonts w:hint="eastAsia"/>
+        </w:rPr>
+        <w:t xml:space="preserve"> (</w:t>
+      </w:r>
+      <w:r>
+        <w:rPr>
+          <w:rFonts w:hint="eastAsia"/>
+          <w:lang w:val="en-US"/>
+        </w:rPr>
+        <w:t>x</w:t>
+      </w:r>
+      <w:r>
+        <w:rPr>
+          <w:rFonts w:hint="eastAsia"/>
+        </w:rPr>
+        <w:t>6</w:t>
+      </w:r>
+      <w:r>
+        <w:rPr>
+          <w:rFonts w:hint="eastAsia"/>
+        </w:rPr>
+        <w:t>), 4.7</w:t>
+      </w:r>
+      <w:r>
+        <w:rPr>
+          <w:rFonts w:hint="eastAsia"/>
+          <w:lang w:val="en-US"/>
+        </w:rPr>
+        <w:t>k</w:t>
+      </w:r>
+      <w:r>
+        <w:rPr>
+          <w:rFonts w:hint="eastAsia"/>
+        </w:rPr>
+        <w:t xml:space="preserve"> (</w:t>
+      </w:r>
+      <w:r>
+        <w:rPr>
+          <w:rFonts w:hint="eastAsia"/>
+          <w:lang w:val="en-US"/>
+        </w:rPr>
+        <w:t>x</w:t>
+      </w:r>
+      <w:r>
+        <w:rPr>
+          <w:rFonts w:hint="eastAsia"/>
+        </w:rPr>
+        <w:t>2)</w:t>
+      </w:r>
+      <w:r>
+        <w:rPr>
+          <w:rFonts w:hint="eastAsia"/>
+        </w:rPr>
+        <w:t>, 2</w:t>
+      </w:r>
+      <w:r>
+        <w:rPr>
+          <w:rFonts w:hint="eastAsia"/>
+          <w:lang w:val="en-US"/>
+        </w:rPr>
+        <w:t>k</w:t>
+      </w:r>
+      <w:r>
+        <w:rPr>
+          <w:rFonts w:hint="eastAsia"/>
+        </w:rPr>
+        <w:t>, 470</w:t>
       </w:r>
     </w:p>
     <w:p>
@@ -426,9 +691,6 @@
           <w:ilvl w:val="0"/>
           <w:numId w:val="1"/>
         </w:numPr>
-        <w:rPr>
-          <w:rFonts w:hint="eastAsia"/>
-        </w:rPr>
       </w:pPr>
       <w:r>
         <w:t xml:space="preserve">Емкости. </w:t>
@@ -437,7 +699,25 @@
         <w:rPr>
           <w:rFonts w:hint="eastAsia"/>
         </w:rPr>
-        <w:t>0.1u (x7), 33n, 0.22u (x3), 2.2n</w:t>
+        <w:t xml:space="preserve">SMD: </w:t>
+      </w:r>
+      <w:r>
+        <w:rPr>
+          <w:rFonts w:hint="eastAsia"/>
+        </w:rPr>
+        <w:t>0.22u (x3), 2.2n, 0.1u (x7)</w:t>
+      </w:r>
+      <w:r>
+        <w:rPr>
+          <w:rFonts w:hint="eastAsia"/>
+        </w:rPr>
+        <w:t>, 33n</w:t>
+      </w:r>
+      <w:r>
+        <w:rPr>
+          <w:rFonts w:hint="eastAsia"/>
+        </w:rPr>
+        <w:t>; 100u</w:t>
       </w:r>
     </w:p>
     <w:p>
@@ -447,9 +727,6 @@
           <w:ilvl w:val="0"/>
           <w:numId w:val="1"/>
         </w:numPr>
-        <w:rPr>
-          <w:rFonts w:hint="eastAsia"/>
-        </w:rPr>
       </w:pPr>
       <w:r>
         <w:t xml:space="preserve">Транзисторы. </w:t>
@@ -461,22 +738,10 @@
         <w:t xml:space="preserve">x1 </w:t>
       </w:r>
       <w:r>
-        <w:t xml:space="preserve">(на ток </w:t>
-      </w:r>
-      <w:r>
-        <w:rPr>
-          <w:rFonts w:hint="eastAsia"/>
-        </w:rPr>
-        <w:t>~</w:t>
-      </w:r>
-      <w:r>
-        <w:t>10</w:t>
-      </w:r>
-      <w:r>
-        <w:rPr>
-          <w:rFonts w:hint="eastAsia"/>
-        </w:rPr>
-        <w:t>mA)</w:t>
+        <w:t>(</w:t>
+      </w:r>
+      <w:r>
+        <w:t>КТ315)</w:t>
       </w:r>
     </w:p>
     <w:p>
@@ -487,17 +752,48 @@
           <w:numId w:val="1"/>
         </w:numPr>
         <w:rPr>
-          <w:rFonts w:hint="eastAsia"/>
-        </w:rPr>
-      </w:pPr>
-      <w:r>
-        <w:t xml:space="preserve">Диоды. </w:t>
-      </w:r>
-      <w:r>
-        <w:rPr>
-          <w:rFonts w:hint="eastAsia"/>
-        </w:rPr>
-        <w:t>x1</w:t>
+          <w:lang w:val="en-US"/>
+        </w:rPr>
+      </w:pPr>
+      <w:r>
+        <w:t>Диоды</w:t>
+      </w:r>
+      <w:r>
+        <w:rPr>
+          <w:rFonts w:hint="eastAsia"/>
+          <w:lang w:val="en-US"/>
+        </w:rPr>
+        <w:t>. SMD: x1 (IN4448WS DC)</w:t>
+      </w:r>
+      <w:r>
+        <w:rPr>
+          <w:rFonts w:hint="eastAsia"/>
+          <w:lang w:val="en-US"/>
+        </w:rPr>
+        <w:t>;</w:t>
+      </w:r>
+      <w:r>
+        <w:rPr>
+          <w:rFonts w:hint="eastAsia"/>
+          <w:lang w:val="en-US"/>
+        </w:rPr>
+        <w:t xml:space="preserve"> x1 (</w:t>
+      </w:r>
+      <w:r>
+        <w:t>КД</w:t>
+      </w:r>
+      <w:r>
+        <w:rPr>
+          <w:lang w:val="en-US"/>
+        </w:rPr>
+        <w:t>4007</w:t>
+      </w:r>
+      <w:r>
+        <w:rPr>
+          <w:rFonts w:hint="eastAsia"/>
+          <w:lang w:val="en-US"/>
+        </w:rPr>
+        <w:t>)</w:t>
       </w:r>
     </w:p>
     <w:p>
@@ -507,23 +803,27 @@
           <w:ilvl w:val="0"/>
           <w:numId w:val="1"/>
         </w:numPr>
-        <w:rPr>
-          <w:rFonts w:hint="eastAsia"/>
-        </w:rPr>
-      </w:pPr>
-      <w:proofErr w:type="spellStart"/>
-      <w:r>
-        <w:t>Подстроечные</w:t>
-      </w:r>
-      <w:proofErr w:type="spellEnd"/>
-      <w:r>
-        <w:t xml:space="preserve"> резисторы. </w:t>
-      </w:r>
-      <w:r>
-        <w:rPr>
-          <w:rFonts w:hint="eastAsia"/>
-        </w:rPr>
-        <w:t>10k (x2), 1M (x1)</w:t>
+      </w:pPr>
+      <w:r>
+        <w:t xml:space="preserve">Подстроечные резисторы. </w:t>
+      </w:r>
+      <w:r>
+        <w:rPr>
+          <w:rFonts w:hint="eastAsia"/>
+        </w:rPr>
+        <w:t>10k (x</w:t>
+      </w:r>
+      <w:r>
+        <w:rPr>
+          <w:rFonts w:hint="eastAsia"/>
+        </w:rPr>
+        <w:t>1</w:t>
+      </w:r>
+      <w:r>
+        <w:rPr>
+          <w:rFonts w:hint="eastAsia"/>
+        </w:rPr>
+        <w:t>), 1M (x1)</w:t>
       </w:r>
     </w:p>
     <w:p>
@@ -533,15 +833,50 @@
           <w:ilvl w:val="0"/>
           <w:numId w:val="1"/>
         </w:numPr>
-      </w:pPr>
-      <w:r>
-        <w:t xml:space="preserve">Ключи. </w:t>
-      </w:r>
-      <w:r>
-        <w:rPr>
-          <w:rFonts w:hint="eastAsia"/>
-        </w:rPr>
-        <w:t>x1</w:t>
+        <w:rPr>
+          <w:lang w:val="en-US"/>
+        </w:rPr>
+      </w:pPr>
+      <w:r>
+        <w:t>Разъемы</w:t>
+      </w:r>
+      <w:r>
+        <w:rPr>
+          <w:lang w:val="en-US"/>
+        </w:rPr>
+        <w:t xml:space="preserve">: </w:t>
+      </w:r>
+      <w:r>
+        <w:rPr>
+          <w:rFonts w:hint="eastAsia"/>
+          <w:lang w:val="en-US"/>
+        </w:rPr>
+        <w:t>4-pin (x4), 3-pin, 2-pin</w:t>
+      </w:r>
+      <w:r>
+        <w:rPr>
+          <w:rFonts w:hint="eastAsia"/>
+          <w:lang w:val="en-US"/>
+        </w:rPr>
+        <w:t>, ISP-10</w:t>
+      </w:r>
+    </w:p>
+    <w:p>
+      <w:pPr>
+        <w:pStyle w:val="a7"/>
+        <w:numPr>
+          <w:ilvl w:val="0"/>
+          <w:numId w:val="1"/>
+        </w:numPr>
+      </w:pPr>
+      <w:r>
+        <w:t xml:space="preserve">Микросхемы: </w:t>
+      </w:r>
+      <w:r>
+        <w:rPr>
+          <w:rFonts w:hint="eastAsia"/>
+        </w:rPr>
+        <w:t>DIP-28, SO-14, SO-16</w:t>
       </w:r>
     </w:p>
     <w:sectPr>

</xml_diff>